<commit_message>
Converting Word documents to MarkDown: "2008-06 02 Command as a Concept Spec Project Summary (Out of Scope)": Manually checking differences between rendered MarkDown and Word document. Check if markup looks ok.
</commit_message>
<xml_diff>
--- a/4. Out of Scope/2. Done/2008-06 02 Command as a Concept Spec Project Summary (Out of Scope).docx
+++ b/4. Out of Scope/2. Done/2008-06 02 Command as a Concept Spec Project Summary (Out of Scope).docx
@@ -1,6 +1,6 @@
 
 <file path=word/document.xml><?xml version="1.0" encoding="utf-8"?>
-<w:document xmlns:wpc="http://schemas.microsoft.com/office/word/2010/wordprocessingCanvas" xmlns:cx="http://schemas.microsoft.com/office/drawing/2014/chartex" xmlns:cx1="http://schemas.microsoft.com/office/drawing/2015/9/8/chartex" xmlns:cx2="http://schemas.microsoft.com/office/drawing/2015/10/21/chartex" xmlns:cx3="http://schemas.microsoft.com/office/drawing/2016/5/9/chartex" xmlns:cx4="http://schemas.microsoft.com/office/drawing/2016/5/10/chartex" xmlns:cx5="http://schemas.microsoft.com/office/drawing/2016/5/11/chartex" xmlns:cx6="http://schemas.microsoft.com/office/drawing/2016/5/12/chartex" xmlns:cx7="http://schemas.microsoft.com/office/drawing/2016/5/13/chartex" xmlns:cx8="http://schemas.microsoft.com/office/drawing/2016/5/14/chartex" xmlns:mc="http://schemas.openxmlformats.org/markup-compatibility/2006" xmlns:aink="http://schemas.microsoft.com/office/drawing/2016/ink" xmlns:am3d="http://schemas.microsoft.com/office/drawing/2017/model3d" xmlns:o="urn:schemas-microsoft-com:office:office" xmlns:r="http://schemas.openxmlformats.org/officeDocument/2006/relationships" xmlns:m="http://schemas.openxmlformats.org/officeDocument/2006/math" xmlns:v="urn:schemas-microsoft-com:vml" xmlns:wp14="http://schemas.microsoft.com/office/word/2010/wordprocessingDrawing" xmlns:wp="http://schemas.openxmlformats.org/drawingml/2006/wordprocessingDrawing" xmlns:w10="urn:schemas-microsoft-com:office:word" xmlns:w="http://schemas.openxmlformats.org/wordprocessingml/2006/main" xmlns:w14="http://schemas.microsoft.com/office/word/2010/wordml" xmlns:w15="http://schemas.microsoft.com/office/word/2012/wordml" xmlns:w16cid="http://schemas.microsoft.com/office/word/2016/wordml/cid" xmlns:w16se="http://schemas.microsoft.com/office/word/2015/wordml/symex" xmlns:wpg="http://schemas.microsoft.com/office/word/2010/wordprocessingGroup" xmlns:wpi="http://schemas.microsoft.com/office/word/2010/wordprocessingInk" xmlns:wne="http://schemas.microsoft.com/office/word/2006/wordml" xmlns:wps="http://schemas.microsoft.com/office/word/2010/wordprocessingShape" mc:Ignorable="w14 w15 w16se w16cid wp14">
+<w:document xmlns:wpc="http://schemas.microsoft.com/office/word/2010/wordprocessingCanvas" xmlns:cx="http://schemas.microsoft.com/office/drawing/2014/chartex" xmlns:cx1="http://schemas.microsoft.com/office/drawing/2015/9/8/chartex" xmlns:cx2="http://schemas.microsoft.com/office/drawing/2015/10/21/chartex" xmlns:cx3="http://schemas.microsoft.com/office/drawing/2016/5/9/chartex" xmlns:cx4="http://schemas.microsoft.com/office/drawing/2016/5/10/chartex" xmlns:cx5="http://schemas.microsoft.com/office/drawing/2016/5/11/chartex" xmlns:cx6="http://schemas.microsoft.com/office/drawing/2016/5/12/chartex" xmlns:cx7="http://schemas.microsoft.com/office/drawing/2016/5/13/chartex" xmlns:cx8="http://schemas.microsoft.com/office/drawing/2016/5/14/chartex" xmlns:mc="http://schemas.openxmlformats.org/markup-compatibility/2006" xmlns:aink="http://schemas.microsoft.com/office/drawing/2016/ink" xmlns:am3d="http://schemas.microsoft.com/office/drawing/2017/model3d" xmlns:o="urn:schemas-microsoft-com:office:office" xmlns:r="http://schemas.openxmlformats.org/officeDocument/2006/relationships" xmlns:m="http://schemas.openxmlformats.org/officeDocument/2006/math" xmlns:v="urn:schemas-microsoft-com:vml" xmlns:wp14="http://schemas.microsoft.com/office/word/2010/wordprocessingDrawing" xmlns:wp="http://schemas.openxmlformats.org/drawingml/2006/wordprocessingDrawing" xmlns:w10="urn:schemas-microsoft-com:office:word" xmlns:w="http://schemas.openxmlformats.org/wordprocessingml/2006/main" xmlns:w14="http://schemas.microsoft.com/office/word/2010/wordml" xmlns:w15="http://schemas.microsoft.com/office/word/2012/wordml" xmlns:w16cex="http://schemas.microsoft.com/office/word/2018/wordml/cex" xmlns:w16cid="http://schemas.microsoft.com/office/word/2016/wordml/cid" xmlns:w16="http://schemas.microsoft.com/office/word/2018/wordml" xmlns:w16se="http://schemas.microsoft.com/office/word/2015/wordml/symex" xmlns:wpg="http://schemas.microsoft.com/office/word/2010/wordprocessingGroup" xmlns:wpi="http://schemas.microsoft.com/office/word/2010/wordprocessingInk" xmlns:wne="http://schemas.microsoft.com/office/word/2006/wordml" xmlns:wps="http://schemas.microsoft.com/office/word/2010/wordprocessingShape" mc:Ignorable="w14 w15 w16se w16cid w16 w16cex wp14">
   <w:background w:color="000000"/>
   <w:body>
     <w:p>
@@ -11,7 +11,7 @@
         <w:t>Circle Language Spec Plan</w:t>
       </w:r>
       <w:r>
-        <w:br/>
+        <w:t xml:space="preserve"> | </w:t>
       </w:r>
       <w:r>
         <w:t>Command</w:t>
@@ -35,101 +35,65 @@
         <w:t xml:space="preserve"> Spec</w:t>
       </w:r>
       <w:r>
-        <w:br/>
+        <w:t xml:space="preserve"> | </w:t>
       </w:r>
       <w:r>
         <w:t>2008-06</w:t>
       </w:r>
       <w:r>
-        <w:br/>
+        <w:t xml:space="preserve"> | </w:t>
+      </w:r>
+      <w:r>
         <w:t>Project Summary</w:t>
       </w:r>
       <w:r>
-        <w:br/>
+        <w:t xml:space="preserve"> </w:t>
+      </w:r>
+      <w:r>
         <w:t>(Out of Scope)</w:t>
       </w:r>
     </w:p>
-    <w:p/>
+    <w:p>
+      <w:pPr>
+        <w:pStyle w:val="Heading3"/>
+      </w:pPr>
+      <w:r>
+        <w:t>Super-</w:t>
+      </w:r>
+      <w:r>
+        <w:t>P</w:t>
+      </w:r>
+      <w:r>
+        <w:t>roject</w:t>
+      </w:r>
+    </w:p>
     <w:p>
       <w:pPr>
         <w:ind w:left="284"/>
         <w:rPr>
           <w:i/>
           <w:iCs/>
-          <w:sz w:val="20"/>
-          <w:szCs w:val="28"/>
+          <w:szCs w:val="22"/>
         </w:rPr>
       </w:pPr>
       <w:r>
         <w:rPr>
           <w:i/>
           <w:iCs/>
-          <w:sz w:val="20"/>
-          <w:szCs w:val="28"/>
-        </w:rPr>
-        <w:t xml:space="preserve">Author: </w:t>
-      </w:r>
-      <w:r>
-        <w:rPr>
-          <w:i/>
-          <w:iCs/>
-          <w:sz w:val="20"/>
-          <w:szCs w:val="28"/>
-        </w:rPr>
-        <w:t xml:space="preserve">JJ </w:t>
-      </w:r>
-      <w:r>
-        <w:rPr>
-          <w:i/>
-          <w:iCs/>
-          <w:sz w:val="20"/>
-          <w:szCs w:val="28"/>
-        </w:rPr>
-        <w:t>van Zon</w:t>
+          <w:szCs w:val="22"/>
+        </w:rPr>
+        <w:t>Circle Language Spec</w:t>
       </w:r>
     </w:p>
     <w:p>
       <w:pPr>
-        <w:ind w:left="284"/>
-        <w:rPr>
-          <w:i/>
-          <w:iCs/>
-          <w:sz w:val="20"/>
-          <w:szCs w:val="28"/>
-        </w:rPr>
-      </w:pPr>
-      <w:r>
-        <w:rPr>
-          <w:i/>
-          <w:iCs/>
-          <w:sz w:val="20"/>
-          <w:szCs w:val="28"/>
-        </w:rPr>
-        <w:t>Location: Oosterhout</w:t>
-      </w:r>
-      <w:r>
-        <w:rPr>
-          <w:i/>
-          <w:iCs/>
-          <w:sz w:val="20"/>
-          <w:szCs w:val="28"/>
-        </w:rPr>
-        <w:t>, The Netherlands</w:t>
-      </w:r>
-    </w:p>
-    <w:p/>
-    <w:p>
-      <w:pPr>
         <w:pStyle w:val="Heading3"/>
       </w:pPr>
       <w:r>
-        <w:t>Super-</w:t>
-      </w:r>
-      <w:r>
-        <w:t>P</w:t>
-      </w:r>
-      <w:r>
-        <w:t>roject</w:t>
+        <w:t>Goa</w:t>
+      </w:r>
+      <w:r>
+        <w:t>l</w:t>
       </w:r>
     </w:p>
     <w:p>
@@ -143,19 +107,16 @@
         <w:rPr>
           <w:szCs w:val="22"/>
         </w:rPr>
-        <w:t>Circle Language Spec</w:t>
+        <w:t>This describes the part of the project Command as a Concept Spec, that was later put 'out of scope' of the Circle Language Spec super-project.</w:t>
       </w:r>
     </w:p>
     <w:p>
       <w:pPr>
-        <w:pStyle w:val="Heading3"/>
-      </w:pPr>
-      <w:r>
-        <w:t>Goa</w:t>
-      </w:r>
-      <w:r>
-        <w:t>l</w:t>
-      </w:r>
+        <w:ind w:left="284"/>
+        <w:rPr>
+          <w:szCs w:val="22"/>
+        </w:rPr>
+      </w:pPr>
     </w:p>
     <w:p>
       <w:pPr>
@@ -168,16 +129,28 @@
         <w:rPr>
           <w:szCs w:val="22"/>
         </w:rPr>
-        <w:t>This describes the part of the project Command as a Concept Spec, that was later put 'out of scope' of the Circle Language Spec super-project.</w:t>
-      </w:r>
-      <w:bookmarkStart w:id="0" w:name="_GoBack"/>
-      <w:bookmarkEnd w:id="0"/>
+        <w:t>The original goal also included input, output and throughput, automatic execution order, and how that might solve concurrency issues, but that wa</w:t>
+      </w:r>
+      <w:r>
+        <w:rPr>
+          <w:szCs w:val="22"/>
+        </w:rPr>
+        <w:t>s postponed to another project</w:t>
+      </w:r>
+      <w:r>
+        <w:rPr>
+          <w:szCs w:val="22"/>
+        </w:rPr>
+        <w:t>.</w:t>
+      </w:r>
     </w:p>
     <w:p>
       <w:pPr>
-        <w:ind w:left="284"/>
-        <w:rPr>
-          <w:szCs w:val="22"/>
+        <w:pStyle w:val="Spacing"/>
+        <w:rPr>
+          <w:sz w:val="22"/>
+          <w:szCs w:val="22"/>
+          <w:lang w:val="en-US"/>
         </w:rPr>
       </w:pPr>
     </w:p>
@@ -192,30 +165,79 @@
         <w:rPr>
           <w:szCs w:val="22"/>
         </w:rPr>
-        <w:t>The original goal also included input, output and throughput, automatic execution order, and how that might solve concurrency issues, but that wa</w:t>
-      </w:r>
-      <w:r>
-        <w:rPr>
-          <w:szCs w:val="22"/>
-        </w:rPr>
-        <w:t>s postponed to another project</w:t>
-      </w:r>
-      <w:r>
-        <w:rPr>
-          <w:szCs w:val="22"/>
-        </w:rPr>
-        <w:t>.</w:t>
+        <w:t>Disregarding</w:t>
+      </w:r>
+      <w:r>
+        <w:rPr>
+          <w:szCs w:val="22"/>
+        </w:rPr>
+        <w:t xml:space="preserve"> </w:t>
+      </w:r>
+      <w:r>
+        <w:rPr>
+          <w:szCs w:val="22"/>
+        </w:rPr>
+        <w:t>input/output</w:t>
+      </w:r>
+      <w:r>
+        <w:rPr>
+          <w:szCs w:val="22"/>
+        </w:rPr>
+        <w:t xml:space="preserve"> was taken out of the project</w:t>
+      </w:r>
+      <w:r>
+        <w:rPr>
+          <w:szCs w:val="22"/>
+        </w:rPr>
+        <w:t>,</w:t>
+      </w:r>
+      <w:r>
+        <w:rPr>
+          <w:szCs w:val="22"/>
+        </w:rPr>
+        <w:t xml:space="preserve"> preparation was done for it in this project anyway. B</w:t>
+      </w:r>
+      <w:r>
+        <w:rPr>
+          <w:szCs w:val="22"/>
+        </w:rPr>
+        <w:t xml:space="preserve">ecause </w:t>
+      </w:r>
+      <w:r>
+        <w:rPr>
+          <w:szCs w:val="22"/>
+        </w:rPr>
+        <w:t>input/output</w:t>
+      </w:r>
+      <w:r>
+        <w:rPr>
+          <w:szCs w:val="22"/>
+        </w:rPr>
+        <w:t xml:space="preserve"> parameters and command </w:t>
+      </w:r>
+      <w:r>
+        <w:rPr>
+          <w:szCs w:val="22"/>
+        </w:rPr>
+        <w:t>input/output</w:t>
+      </w:r>
+      <w:r>
+        <w:rPr>
+          <w:szCs w:val="22"/>
+        </w:rPr>
+        <w:t xml:space="preserve"> are dependent on assignment, and assignment is dependent on the system interface, the topics about the system interface and assignment were also fully worked out.</w:t>
       </w:r>
     </w:p>
     <w:p>
       <w:pPr>
-        <w:pStyle w:val="Spacing"/>
-        <w:rPr>
-          <w:sz w:val="22"/>
-          <w:szCs w:val="22"/>
-          <w:lang w:val="en-US"/>
-        </w:rPr>
-      </w:pPr>
+        <w:pStyle w:val="Heading3"/>
+      </w:pPr>
+      <w:r>
+        <w:t xml:space="preserve">Date &amp; </w:t>
+      </w:r>
+      <w:r>
+        <w:t>Time</w:t>
+      </w:r>
     </w:p>
     <w:p>
       <w:pPr>
@@ -228,78 +250,29 @@
         <w:rPr>
           <w:szCs w:val="22"/>
         </w:rPr>
-        <w:t>Disregarding</w:t>
-      </w:r>
-      <w:r>
-        <w:rPr>
-          <w:szCs w:val="22"/>
-        </w:rPr>
-        <w:t xml:space="preserve"> </w:t>
-      </w:r>
-      <w:r>
-        <w:rPr>
-          <w:szCs w:val="22"/>
-        </w:rPr>
-        <w:t>input/output</w:t>
-      </w:r>
-      <w:r>
-        <w:rPr>
-          <w:szCs w:val="22"/>
-        </w:rPr>
-        <w:t xml:space="preserve"> was taken out of the project</w:t>
-      </w:r>
-      <w:r>
-        <w:rPr>
-          <w:szCs w:val="22"/>
-        </w:rPr>
-        <w:t>,</w:t>
-      </w:r>
-      <w:r>
-        <w:rPr>
-          <w:szCs w:val="22"/>
-        </w:rPr>
-        <w:t xml:space="preserve"> preparation was done for it in this project anyway. B</w:t>
-      </w:r>
-      <w:r>
-        <w:rPr>
-          <w:szCs w:val="22"/>
-        </w:rPr>
-        <w:t xml:space="preserve">ecause </w:t>
-      </w:r>
-      <w:r>
-        <w:rPr>
-          <w:szCs w:val="22"/>
-        </w:rPr>
-        <w:t>input/output</w:t>
-      </w:r>
-      <w:r>
-        <w:rPr>
-          <w:szCs w:val="22"/>
-        </w:rPr>
-        <w:t xml:space="preserve"> parameters and command </w:t>
-      </w:r>
-      <w:r>
-        <w:rPr>
-          <w:szCs w:val="22"/>
-        </w:rPr>
-        <w:t>input/output</w:t>
-      </w:r>
-      <w:r>
-        <w:rPr>
-          <w:szCs w:val="22"/>
-        </w:rPr>
-        <w:t xml:space="preserve"> are dependent on assignment, and assignment is dependent on the system interface, the topics about the system interface and assignment were also fully worked out.</w:t>
+        <w:t>June 23, 2008 – July 13, 2008</w:t>
       </w:r>
     </w:p>
     <w:p>
       <w:pPr>
-        <w:pStyle w:val="Heading3"/>
-      </w:pPr>
-      <w:r>
-        <w:t xml:space="preserve">Date &amp; </w:t>
-      </w:r>
-      <w:r>
-        <w:t>Time</w:t>
+        <w:ind w:left="284"/>
+        <w:rPr>
+          <w:szCs w:val="22"/>
+        </w:rPr>
+      </w:pPr>
+      <w:r>
+        <w:rPr>
+          <w:b/>
+          <w:bCs/>
+          <w:szCs w:val="22"/>
+        </w:rPr>
+        <w:t>3</w:t>
+      </w:r>
+      <w:r>
+        <w:rPr>
+          <w:szCs w:val="22"/>
+        </w:rPr>
+        <w:t xml:space="preserve"> weeks</w:t>
       </w:r>
     </w:p>
     <w:p>
@@ -311,37 +284,75 @@
       </w:pPr>
       <w:r>
         <w:rPr>
-          <w:szCs w:val="22"/>
-        </w:rPr>
-        <w:t>June 23, 2008 – July 13, 2008</w:t>
+          <w:b/>
+          <w:bCs/>
+          <w:szCs w:val="22"/>
+        </w:rPr>
+        <w:t>52 ¼</w:t>
+      </w:r>
+      <w:r>
+        <w:rPr>
+          <w:szCs w:val="22"/>
+        </w:rPr>
+        <w:t xml:space="preserve"> hours of work</w:t>
       </w:r>
     </w:p>
     <w:p>
       <w:pPr>
-        <w:ind w:left="284"/>
-        <w:rPr>
-          <w:szCs w:val="22"/>
-        </w:rPr>
-      </w:pPr>
-      <w:r>
-        <w:rPr>
-          <w:szCs w:val="22"/>
-        </w:rPr>
-        <w:t>3 weeks</w:t>
+        <w:pStyle w:val="Heading3"/>
+      </w:pPr>
+      <w:r>
+        <w:t>Sub-</w:t>
+      </w:r>
+      <w:r>
+        <w:t>P</w:t>
+      </w:r>
+      <w:r>
+        <w:t>rojects</w:t>
       </w:r>
     </w:p>
     <w:p>
       <w:pPr>
         <w:ind w:left="284"/>
         <w:rPr>
-          <w:szCs w:val="22"/>
-        </w:rPr>
-      </w:pPr>
-      <w:r>
-        <w:rPr>
-          <w:szCs w:val="22"/>
-        </w:rPr>
-        <w:t>52 ¼ hours of work</w:t>
+          <w:i/>
+          <w:szCs w:val="22"/>
+        </w:rPr>
+      </w:pPr>
+      <w:r>
+        <w:rPr>
+          <w:i/>
+          <w:szCs w:val="22"/>
+        </w:rPr>
+        <w:t xml:space="preserve">Clarify </w:t>
+      </w:r>
+      <w:r>
+        <w:rPr>
+          <w:i/>
+          <w:szCs w:val="22"/>
+        </w:rPr>
+        <w:t>C</w:t>
+      </w:r>
+      <w:r>
+        <w:rPr>
+          <w:i/>
+          <w:szCs w:val="22"/>
+        </w:rPr>
+        <w:t xml:space="preserve">ommand as a </w:t>
+      </w:r>
+      <w:r>
+        <w:rPr>
+          <w:i/>
+          <w:szCs w:val="22"/>
+        </w:rPr>
+        <w:t>C</w:t>
+      </w:r>
+      <w:r>
+        <w:rPr>
+          <w:i/>
+          <w:szCs w:val="22"/>
+        </w:rPr>
+        <w:t>oncept</w:t>
       </w:r>
     </w:p>
     <w:p>
@@ -349,71 +360,13 @@
         <w:pStyle w:val="Heading3"/>
       </w:pPr>
       <w:r>
-        <w:t>Sub-</w:t>
-      </w:r>
-      <w:r>
-        <w:t>P</w:t>
-      </w:r>
-      <w:r>
-        <w:t>rojects</w:t>
+        <w:t>Products</w:t>
       </w:r>
     </w:p>
     <w:p>
       <w:pPr>
         <w:ind w:left="284"/>
         <w:rPr>
-          <w:i/>
-          <w:szCs w:val="22"/>
-        </w:rPr>
-      </w:pPr>
-      <w:r>
-        <w:rPr>
-          <w:i/>
-          <w:szCs w:val="22"/>
-        </w:rPr>
-        <w:t xml:space="preserve">Clarify </w:t>
-      </w:r>
-      <w:r>
-        <w:rPr>
-          <w:i/>
-          <w:szCs w:val="22"/>
-        </w:rPr>
-        <w:t>C</w:t>
-      </w:r>
-      <w:r>
-        <w:rPr>
-          <w:i/>
-          <w:szCs w:val="22"/>
-        </w:rPr>
-        <w:t xml:space="preserve">ommand as a </w:t>
-      </w:r>
-      <w:r>
-        <w:rPr>
-          <w:i/>
-          <w:szCs w:val="22"/>
-        </w:rPr>
-        <w:t>C</w:t>
-      </w:r>
-      <w:r>
-        <w:rPr>
-          <w:i/>
-          <w:szCs w:val="22"/>
-        </w:rPr>
-        <w:t>oncept</w:t>
-      </w:r>
-    </w:p>
-    <w:p>
-      <w:pPr>
-        <w:pStyle w:val="Heading3"/>
-      </w:pPr>
-      <w:r>
-        <w:t>Products</w:t>
-      </w:r>
-    </w:p>
-    <w:p>
-      <w:pPr>
-        <w:ind w:left="284"/>
-        <w:rPr>
           <w:szCs w:val="22"/>
         </w:rPr>
       </w:pPr>
@@ -423,11 +376,6 @@
         </w:rPr>
         <w:t>See sub-project description.</w:t>
       </w:r>
-    </w:p>
-    <w:p>
-      <w:pPr>
-        <w:ind w:left="426"/>
-      </w:pPr>
     </w:p>
     <w:sectPr>
       <w:pgSz w:w="12240" w:h="15840"/>
@@ -440,7 +388,7 @@
 </file>
 
 <file path=word/numbering.xml><?xml version="1.0" encoding="utf-8"?>
-<w:numbering xmlns:wpc="http://schemas.microsoft.com/office/word/2010/wordprocessingCanvas" xmlns:cx="http://schemas.microsoft.com/office/drawing/2014/chartex" xmlns:cx1="http://schemas.microsoft.com/office/drawing/2015/9/8/chartex" xmlns:cx2="http://schemas.microsoft.com/office/drawing/2015/10/21/chartex" xmlns:cx3="http://schemas.microsoft.com/office/drawing/2016/5/9/chartex" xmlns:cx4="http://schemas.microsoft.com/office/drawing/2016/5/10/chartex" xmlns:cx5="http://schemas.microsoft.com/office/drawing/2016/5/11/chartex" xmlns:cx6="http://schemas.microsoft.com/office/drawing/2016/5/12/chartex" xmlns:cx7="http://schemas.microsoft.com/office/drawing/2016/5/13/chartex" xmlns:cx8="http://schemas.microsoft.com/office/drawing/2016/5/14/chartex" xmlns:mc="http://schemas.openxmlformats.org/markup-compatibility/2006" xmlns:aink="http://schemas.microsoft.com/office/drawing/2016/ink" xmlns:am3d="http://schemas.microsoft.com/office/drawing/2017/model3d" xmlns:o="urn:schemas-microsoft-com:office:office" xmlns:r="http://schemas.openxmlformats.org/officeDocument/2006/relationships" xmlns:m="http://schemas.openxmlformats.org/officeDocument/2006/math" xmlns:v="urn:schemas-microsoft-com:vml" xmlns:wp14="http://schemas.microsoft.com/office/word/2010/wordprocessingDrawing" xmlns:wp="http://schemas.openxmlformats.org/drawingml/2006/wordprocessingDrawing" xmlns:w10="urn:schemas-microsoft-com:office:word" xmlns:w="http://schemas.openxmlformats.org/wordprocessingml/2006/main" xmlns:w14="http://schemas.microsoft.com/office/word/2010/wordml" xmlns:w15="http://schemas.microsoft.com/office/word/2012/wordml" xmlns:w16cid="http://schemas.microsoft.com/office/word/2016/wordml/cid" xmlns:w16se="http://schemas.microsoft.com/office/word/2015/wordml/symex" xmlns:wpg="http://schemas.microsoft.com/office/word/2010/wordprocessingGroup" xmlns:wpi="http://schemas.microsoft.com/office/word/2010/wordprocessingInk" xmlns:wne="http://schemas.microsoft.com/office/word/2006/wordml" xmlns:wps="http://schemas.microsoft.com/office/word/2010/wordprocessingShape" mc:Ignorable="w14 w15 w16se w16cid wp14">
+<w:numbering xmlns:wpc="http://schemas.microsoft.com/office/word/2010/wordprocessingCanvas" xmlns:cx="http://schemas.microsoft.com/office/drawing/2014/chartex" xmlns:cx1="http://schemas.microsoft.com/office/drawing/2015/9/8/chartex" xmlns:cx2="http://schemas.microsoft.com/office/drawing/2015/10/21/chartex" xmlns:cx3="http://schemas.microsoft.com/office/drawing/2016/5/9/chartex" xmlns:cx4="http://schemas.microsoft.com/office/drawing/2016/5/10/chartex" xmlns:cx5="http://schemas.microsoft.com/office/drawing/2016/5/11/chartex" xmlns:cx6="http://schemas.microsoft.com/office/drawing/2016/5/12/chartex" xmlns:cx7="http://schemas.microsoft.com/office/drawing/2016/5/13/chartex" xmlns:cx8="http://schemas.microsoft.com/office/drawing/2016/5/14/chartex" xmlns:mc="http://schemas.openxmlformats.org/markup-compatibility/2006" xmlns:aink="http://schemas.microsoft.com/office/drawing/2016/ink" xmlns:am3d="http://schemas.microsoft.com/office/drawing/2017/model3d" xmlns:o="urn:schemas-microsoft-com:office:office" xmlns:r="http://schemas.openxmlformats.org/officeDocument/2006/relationships" xmlns:m="http://schemas.openxmlformats.org/officeDocument/2006/math" xmlns:v="urn:schemas-microsoft-com:vml" xmlns:wp14="http://schemas.microsoft.com/office/word/2010/wordprocessingDrawing" xmlns:wp="http://schemas.openxmlformats.org/drawingml/2006/wordprocessingDrawing" xmlns:w10="urn:schemas-microsoft-com:office:word" xmlns:w="http://schemas.openxmlformats.org/wordprocessingml/2006/main" xmlns:w14="http://schemas.microsoft.com/office/word/2010/wordml" xmlns:w15="http://schemas.microsoft.com/office/word/2012/wordml" xmlns:w16cex="http://schemas.microsoft.com/office/word/2018/wordml/cex" xmlns:w16cid="http://schemas.microsoft.com/office/word/2016/wordml/cid" xmlns:w16="http://schemas.microsoft.com/office/word/2018/wordml" xmlns:w16se="http://schemas.microsoft.com/office/word/2015/wordml/symex" xmlns:wpg="http://schemas.microsoft.com/office/word/2010/wordprocessingGroup" xmlns:wpi="http://schemas.microsoft.com/office/word/2010/wordprocessingInk" xmlns:wne="http://schemas.microsoft.com/office/word/2006/wordml" xmlns:wps="http://schemas.microsoft.com/office/word/2010/wordprocessingShape" mc:Ignorable="w14 w15 w16se w16cid w16 w16cex wp14">
   <w:abstractNum w:abstractNumId="0" w15:restartNumberingAfterBreak="0">
     <w:nsid w:val="FFFFFF7C"/>
     <w:multiLevelType w:val="singleLevel"/>
@@ -1089,7 +1037,7 @@
 </file>
 
 <file path=word/styles.xml><?xml version="1.0" encoding="utf-8"?>
-<w:styles xmlns:mc="http://schemas.openxmlformats.org/markup-compatibility/2006" xmlns:r="http://schemas.openxmlformats.org/officeDocument/2006/relationships" xmlns:w="http://schemas.openxmlformats.org/wordprocessingml/2006/main" xmlns:w14="http://schemas.microsoft.com/office/word/2010/wordml" xmlns:w15="http://schemas.microsoft.com/office/word/2012/wordml" xmlns:w16cid="http://schemas.microsoft.com/office/word/2016/wordml/cid" xmlns:w16se="http://schemas.microsoft.com/office/word/2015/wordml/symex" mc:Ignorable="w14 w15 w16se w16cid">
+<w:styles xmlns:mc="http://schemas.openxmlformats.org/markup-compatibility/2006" xmlns:r="http://schemas.openxmlformats.org/officeDocument/2006/relationships" xmlns:w="http://schemas.openxmlformats.org/wordprocessingml/2006/main" xmlns:w14="http://schemas.microsoft.com/office/word/2010/wordml" xmlns:w15="http://schemas.microsoft.com/office/word/2012/wordml" xmlns:w16cex="http://schemas.microsoft.com/office/word/2018/wordml/cex" xmlns:w16cid="http://schemas.microsoft.com/office/word/2016/wordml/cid" xmlns:w16="http://schemas.microsoft.com/office/word/2018/wordml" xmlns:w16se="http://schemas.microsoft.com/office/word/2015/wordml/symex" mc:Ignorable="w14 w15 w16se w16cid w16 w16cex">
   <w:docDefaults>
     <w:rPrDefault>
       <w:rPr>

</xml_diff>